<commit_message>
AP1.6 aktualisiert (Hadoop dazu), Statusbericht für Ende Jänner dazu
</commit_message>
<xml_diff>
--- a/Projektplanung/Arbeitspakete/AP 1.6 ERM festlegen.docx
+++ b/Projektplanung/Arbeitspakete/AP 1.6 ERM festlegen.docx
@@ -452,6 +452,55 @@
           </w:p>
         </w:tc>
       </w:tr>
+      <w:tr>
+        <w:trPr>
+          <w:cantSplit/>
+        </w:trPr>
+        <w:tc>
+          <w:tcPr>
+            <w:tcW w:w="2731" w:type="dxa"/>
+            <w:tcBorders>
+              <w:top w:val="single" w:sz="4" w:space="0" w:color="auto"/>
+              <w:left w:val="single" w:sz="4" w:space="0" w:color="auto"/>
+              <w:bottom w:val="single" w:sz="4" w:space="0" w:color="auto"/>
+              <w:right w:val="single" w:sz="4" w:space="0" w:color="auto"/>
+            </w:tcBorders>
+          </w:tcPr>
+          <w:p>
+            <w:pPr>
+              <w:spacing w:before="60" w:after="60"/>
+              <w:rPr>
+                <w:b/>
+              </w:rPr>
+            </w:pPr>
+            <w:r>
+              <w:rPr>
+                <w:b/>
+              </w:rPr>
+              <w:t>Änderungen:</w:t>
+            </w:r>
+          </w:p>
+        </w:tc>
+        <w:tc>
+          <w:tcPr>
+            <w:tcW w:w="6331" w:type="dxa"/>
+            <w:tcBorders>
+              <w:top w:val="single" w:sz="4" w:space="0" w:color="auto"/>
+              <w:left w:val="single" w:sz="4" w:space="0" w:color="auto"/>
+              <w:bottom w:val="single" w:sz="4" w:space="0" w:color="auto"/>
+              <w:right w:val="single" w:sz="4" w:space="0" w:color="auto"/>
+            </w:tcBorders>
+          </w:tcPr>
+          <w:p>
+            <w:pPr>
+              <w:spacing w:before="60" w:after="60"/>
+            </w:pPr>
+            <w:r>
+              <w:t>Jänner 2017: Ergänzungen Hadoop.</w:t>
+            </w:r>
+          </w:p>
+        </w:tc>
+      </w:tr>
     </w:tbl>
     <w:p>
       <w:r>
@@ -497,7 +546,16 @@
         </w:numPr>
       </w:pPr>
       <w:r>
-        <w:t>Vergleich von Apache Cassandra, Mongo DB und Couch DB</w:t>
+        <w:t>Vergleich</w:t>
+      </w:r>
+      <w:r>
+        <w:t xml:space="preserve"> von Apache Cassandra, Mongo DB, </w:t>
+      </w:r>
+      <w:r>
+        <w:t>Couch DB</w:t>
+      </w:r>
+      <w:r>
+        <w:t xml:space="preserve"> und Hadoop</w:t>
       </w:r>
     </w:p>
     <w:p>
@@ -517,6 +575,9 @@
       <w:r>
         <w:t>banksystems</w:t>
       </w:r>
+      <w:r>
+        <w:t xml:space="preserve"> (MongoDB)</w:t>
+      </w:r>
     </w:p>
     <w:p>
       <w:pPr>
@@ -527,19 +588,7 @@
         </w:numPr>
       </w:pPr>
       <w:r>
-        <w:t>Entwurf der Dokumentenstruktur für die Messdaten (</w:t>
-      </w:r>
-      <w:r>
-        <w:t>Meters</w:t>
-      </w:r>
-      <w:r>
-        <w:t>tamm</w:t>
-      </w:r>
-      <w:r>
-        <w:t>- und Benutzerdaten werden in einer relationalen Datenbank abgelegt).</w:t>
-      </w:r>
-      <w:r>
-        <w:t xml:space="preserve"> </w:t>
+        <w:t>Lokale Installation von Hadoop</w:t>
       </w:r>
     </w:p>
     <w:p>
@@ -551,16 +600,16 @@
         </w:numPr>
       </w:pPr>
       <w:r>
-        <w:t>Einr</w:t>
-      </w:r>
-      <w:r>
-        <w:t>i</w:t>
-      </w:r>
-      <w:r>
-        <w:t xml:space="preserve">chtung </w:t>
-      </w:r>
-      <w:r>
-        <w:t>Musterdatenbank für Meterdaten</w:t>
+        <w:t>Entwurf der Dokumentenstruktur für die Messdaten (</w:t>
+      </w:r>
+      <w:r>
+        <w:t>Meters</w:t>
+      </w:r>
+      <w:r>
+        <w:t>tamm</w:t>
+      </w:r>
+      <w:r>
+        <w:t>- und Benutzerdaten werden in einer relationalen Datenbank abgelegt).</w:t>
       </w:r>
       <w:r>
         <w:t xml:space="preserve"> </w:t>
@@ -575,6 +624,30 @@
         </w:numPr>
       </w:pPr>
       <w:r>
+        <w:t>Einr</w:t>
+      </w:r>
+      <w:r>
+        <w:t>i</w:t>
+      </w:r>
+      <w:r>
+        <w:t xml:space="preserve">chtung </w:t>
+      </w:r>
+      <w:r>
+        <w:t>Musterdatenbank für Meterdaten</w:t>
+      </w:r>
+      <w:r>
+        <w:t xml:space="preserve"> </w:t>
+      </w:r>
+    </w:p>
+    <w:p>
+      <w:pPr>
+        <w:pStyle w:val="Listenabsatz"/>
+        <w:numPr>
+          <w:ilvl w:val="0"/>
+          <w:numId w:val="3"/>
+        </w:numPr>
+      </w:pPr>
+      <w:r>
         <w:t>Musterprogramm für den Zugriff und Verständnis für NoSQL erstellen</w:t>
       </w:r>
     </w:p>
@@ -598,10 +671,43 @@
         </w:numPr>
       </w:pPr>
       <w:r>
-        <w:t>Apache Cassandra, Mongo DB und Couch DB sind alle drei darauf ausgelegt große Datenmengen i</w:t>
+        <w:t>Apache Cassandra, Mongo DB und</w:t>
+      </w:r>
+      <w:r>
+        <w:t xml:space="preserve"> </w:t>
+      </w:r>
+      <w:r>
+        <w:t>Couch DB</w:t>
+      </w:r>
+      <w:r>
+        <w:t xml:space="preserve"> </w:t>
+      </w:r>
+      <w:r>
+        <w:t xml:space="preserve">sind alle </w:t>
+      </w:r>
+      <w:r>
+        <w:t>drei</w:t>
+      </w:r>
+      <w:r>
+        <w:t xml:space="preserve"> darauf ausgelegt</w:t>
+      </w:r>
+      <w:r>
+        <w:t>,</w:t>
+      </w:r>
+      <w:r>
+        <w:t xml:space="preserve"> große Datenmengen i</w:t>
       </w:r>
       <w:r>
         <w:t>n Dokumentenstruktur abzulegen.</w:t>
+      </w:r>
+      <w:r>
+        <w:t xml:space="preserve"> </w:t>
+      </w:r>
+      <w:r>
+        <w:t>Hadoop</w:t>
+      </w:r>
+      <w:r>
+        <w:t xml:space="preserve"> stellt die Daten nicht als Dokument zur Verfügung, sondern transformiert die Rohdaten. Die Transformationsfunktion (map/reduce) wird vom Benutzer erstellt. Im Detail untersucht wurden MongoDB und Hadoop. </w:t>
       </w:r>
     </w:p>
     <w:p>
@@ -709,44 +815,22 @@
         </w:numPr>
       </w:pPr>
       <w:r>
-        <w:t>Lokale I</w:t>
-      </w:r>
-      <w:r>
-        <w:t>nstallation: MongoDB u</w:t>
-      </w:r>
-      <w:r>
-        <w:t>nter Windows</w:t>
+        <w:t xml:space="preserve">Vorteile Hadoop: </w:t>
+      </w:r>
+    </w:p>
+    <w:p>
+      <w:pPr>
+        <w:pStyle w:val="Listenabsatz"/>
+        <w:numPr>
+          <w:ilvl w:val="1"/>
+          <w:numId w:val="5"/>
+        </w:numPr>
+      </w:pPr>
+      <w:r>
+        <w:t>Kann riesige Datenmengen verwalten, und auf mehreren Rechnern verteilt laufen</w:t>
       </w:r>
       <w:r>
         <w:t>.</w:t>
-      </w:r>
-      <w:r>
-        <w:t xml:space="preserve"> </w:t>
-      </w:r>
-      <w:r>
-        <w:t xml:space="preserve">Das Softwarepaket ist unter Linux ebenso verfügbar, des </w:t>
-      </w:r>
-      <w:proofErr w:type="spellStart"/>
-      <w:r>
-        <w:t>weiteren</w:t>
-      </w:r>
-      <w:proofErr w:type="spellEnd"/>
-      <w:r>
-        <w:t xml:space="preserve"> sind die Client Libraries für Java, C++ und C# verfügbar, </w:t>
-      </w:r>
-      <w:proofErr w:type="spellStart"/>
-      <w:r>
-        <w:t>dh</w:t>
-      </w:r>
-      <w:proofErr w:type="spellEnd"/>
-      <w:r>
-        <w:t xml:space="preserve"> keine Einschränkung auf Betriebssystem </w:t>
-      </w:r>
-      <w:r>
-        <w:t>oder</w:t>
-      </w:r>
-      <w:r>
-        <w:t xml:space="preserve"> Programmiersprache.</w:t>
       </w:r>
     </w:p>
     <w:p>
@@ -758,16 +842,28 @@
         </w:numPr>
       </w:pPr>
       <w:r>
-        <w:t>Struktur „Meterdaten“</w:t>
+        <w:t>Lokale I</w:t>
+      </w:r>
+      <w:r>
+        <w:t>nstallation: MongoDB u</w:t>
+      </w:r>
+      <w:r>
+        <w:t>nter Windows</w:t>
+      </w:r>
+      <w:r>
+        <w:t>.</w:t>
       </w:r>
       <w:r>
         <w:t xml:space="preserve"> </w:t>
       </w:r>
       <w:r>
-        <w:t xml:space="preserve">als </w:t>
-      </w:r>
-      <w:r>
-        <w:t>Entwurf fertiggestellt.</w:t>
+        <w:t xml:space="preserve">Das Softwarepaket ist unter Linux ebenso verfügbar, des weiteren sind die Client Libraries für Java, C++ und C# verfügbar, dh keine Einschränkung auf Betriebssystem </w:t>
+      </w:r>
+      <w:r>
+        <w:t>oder</w:t>
+      </w:r>
+      <w:r>
+        <w:t xml:space="preserve"> Programmiersprache.</w:t>
       </w:r>
     </w:p>
     <w:p>
@@ -779,7 +875,86 @@
         </w:numPr>
       </w:pPr>
       <w:r>
-        <w:t>Musterprogramm: grundlegende Funktionen implementiert. Skripts teilweise erstellt.</w:t>
+        <w:t>Lokale Installation</w:t>
+      </w:r>
+      <w:r>
+        <w:t>: Hadoop</w:t>
+      </w:r>
+      <w:r>
+        <w:t xml:space="preserve"> unter Linux, Import per in Java implementierter </w:t>
+      </w:r>
+      <w:r>
+        <w:t xml:space="preserve">Map Funktion, Hauptproblem ist die Reduce Funktion, für das API sind die Daten in der Urform notwendig, da nicht im Vorhinein „gewusst“ werden kann, welche Abfragen gegen die Datenbank gemacht werden wollen, insbesondere die Differenz-Abfrage stellt die Reduce Funktion vor Probleme (welche Daten in welcher Auflösung abzulegen). </w:t>
+      </w:r>
+    </w:p>
+    <w:p>
+      <w:pPr>
+        <w:pStyle w:val="Listenabsatz"/>
+        <w:numPr>
+          <w:ilvl w:val="0"/>
+          <w:numId w:val="5"/>
+        </w:numPr>
+      </w:pPr>
+      <w:r>
+        <w:lastRenderedPageBreak/>
+        <w:t>Performance Untersuchungen „Ma</w:t>
+      </w:r>
+      <w:r>
+        <w:t>ssendaten in kurzer Zeit laden“: Ergebnis ist für den hochauflösenden REDD Datensatz nicht so überragend, als dass die Nachteile durch den Verzicht auf ein RDBMS aufgewogen werden können (Test auf Laptop, Ladeprogramm nicht besonders optimiert)</w:t>
+      </w:r>
+    </w:p>
+    <w:p>
+      <w:pPr>
+        <w:pStyle w:val="Listenabsatz"/>
+        <w:numPr>
+          <w:ilvl w:val="0"/>
+          <w:numId w:val="5"/>
+        </w:numPr>
+      </w:pPr>
+      <w:r>
+        <w:t>Struktur „Meterdaten“</w:t>
+      </w:r>
+      <w:r>
+        <w:t xml:space="preserve"> </w:t>
+      </w:r>
+      <w:r>
+        <w:t xml:space="preserve">als </w:t>
+      </w:r>
+      <w:r>
+        <w:t>Entwurf fertiggestellt.</w:t>
+      </w:r>
+    </w:p>
+    <w:p>
+      <w:pPr>
+        <w:pStyle w:val="Listenabsatz"/>
+        <w:numPr>
+          <w:ilvl w:val="0"/>
+          <w:numId w:val="5"/>
+        </w:numPr>
+      </w:pPr>
+      <w:r>
+        <w:t>Musterprogramm</w:t>
+      </w:r>
+      <w:r>
+        <w:t xml:space="preserve"> für MongoDB Zugriff</w:t>
+      </w:r>
+      <w:r>
+        <w:t>: grundlegende Funktionen implementiert. Skripts teilweise erstellt.</w:t>
+      </w:r>
+    </w:p>
+    <w:p>
+      <w:pPr>
+        <w:pStyle w:val="Listenabsatz"/>
+        <w:numPr>
+          <w:ilvl w:val="0"/>
+          <w:numId w:val="5"/>
+        </w:numPr>
+      </w:pPr>
+      <w:r>
+        <w:t>Integration relationale Benutzerverwaltung mit NoSQL Me</w:t>
+      </w:r>
+      <w:r>
+        <w:t>terdaten, Analyse ob handhabbar: wurde nicht mehr durchgeführt, da die Entscheidung zu Gunsten des RDBMS gefällt wurde.</w:t>
       </w:r>
     </w:p>
     <w:p/>
@@ -793,112 +968,340 @@
         <w:t>Weitere Schritte</w:t>
       </w:r>
     </w:p>
+    <w:p>
+      <w:r>
+        <w:t>Keine weiteren Schritte mehr.</w:t>
+      </w:r>
+    </w:p>
     <w:p/>
     <w:p>
       <w:pPr>
-        <w:pStyle w:val="Listenabsatz"/>
-        <w:numPr>
-          <w:ilvl w:val="0"/>
-          <w:numId w:val="6"/>
-        </w:numPr>
-      </w:pPr>
-      <w:r>
-        <w:t>Performance Untersuchungen „Massendaten in kurzer Zeit laden“.</w:t>
-      </w:r>
-    </w:p>
-    <w:p>
-      <w:pPr>
-        <w:pStyle w:val="Listenabsatz"/>
-        <w:numPr>
-          <w:ilvl w:val="0"/>
-          <w:numId w:val="6"/>
-        </w:numPr>
-      </w:pPr>
-      <w:r>
-        <w:t>Integration relationale Benutzer</w:t>
-      </w:r>
-      <w:r>
-        <w:t>verwaltung mit NoSQL Meterdaten, Analyse ob handhabbar.</w:t>
-      </w:r>
-      <w:r>
+        <w:rPr>
+          <w:lang w:val="en-US"/>
+        </w:rPr>
+      </w:pPr>
+      <w:r>
+        <w:rPr>
+          <w:rStyle w:val="IntensiveHervorhebung"/>
+          <w:lang w:val="en-US"/>
+        </w:rPr>
+        <w:t>Musterdatendatensatz</w:t>
+      </w:r>
+      <w:r>
+        <w:rPr>
+          <w:lang w:val="en-US"/>
+        </w:rPr>
+        <w:t xml:space="preserve"> „Meterdaten“</w:t>
+      </w:r>
+    </w:p>
+    <w:p>
+      <w:pPr>
+        <w:rPr>
+          <w:lang w:val="en-US"/>
+        </w:rPr>
+      </w:pPr>
+      <w:r>
+        <w:rPr>
+          <w:lang w:val="en-US"/>
+        </w:rPr>
+        <w:t xml:space="preserve">{ </w:t>
+      </w:r>
+    </w:p>
+    <w:p>
+      <w:pPr>
+        <w:rPr>
+          <w:lang w:val="en-US"/>
+        </w:rPr>
+      </w:pPr>
+      <w:r>
+        <w:rPr>
+          <w:lang w:val="en-US"/>
+        </w:rPr>
+        <w:t xml:space="preserve">"_id" : ObjectId("58443ae4e649551c0d66ea7e"), </w:t>
+      </w:r>
+    </w:p>
+    <w:p>
+      <w:pPr>
+        <w:rPr>
+          <w:lang w:val="en-US"/>
+        </w:rPr>
+      </w:pPr>
+      <w:r>
+        <w:rPr>
+          <w:lang w:val="en-US"/>
+        </w:rPr>
+        <w:t xml:space="preserve">"meterId" : "4568", </w:t>
+      </w:r>
+    </w:p>
+    <w:p>
+      <w:pPr>
+        <w:rPr>
+          <w:lang w:val="en-US"/>
+        </w:rPr>
+      </w:pPr>
+      <w:r>
+        <w:rPr>
+          <w:lang w:val="en-US"/>
+        </w:rPr>
+        <w:t xml:space="preserve">"timestamp" : NumberLong("1480866531981"), </w:t>
+      </w:r>
+    </w:p>
+    <w:p>
+      <w:pPr>
+        <w:rPr>
+          <w:lang w:val="en-US"/>
+        </w:rPr>
+      </w:pPr>
+      <w:r>
+        <w:rPr>
+          <w:lang w:val="en-US"/>
+        </w:rPr>
+        <w:t>“</w:t>
+      </w:r>
+      <w:r>
+        <w:rPr>
+          <w:lang w:val="en-US"/>
+        </w:rPr>
+        <w:t>count_total</w:t>
+      </w:r>
+      <w:r>
+        <w:rPr>
+          <w:lang w:val="en-US"/>
+        </w:rPr>
+        <w:t>” : 17890.5,</w:t>
+      </w:r>
+    </w:p>
+    <w:p>
+      <w:pPr>
+        <w:rPr>
+          <w:lang w:val="en-US"/>
+        </w:rPr>
+      </w:pPr>
+      <w:r>
+        <w:rPr>
+          <w:lang w:val="en-US"/>
+        </w:rPr>
+        <w:t>“</w:t>
+      </w:r>
+      <w:r>
+        <w:rPr>
+          <w:lang w:val="en-US"/>
+        </w:rPr>
+        <w:t xml:space="preserve">count_ </w:t>
+      </w:r>
+      <w:r>
+        <w:rPr>
+          <w:lang w:val="en-US"/>
+        </w:rPr>
+        <w:t>register1” : 6540.2,</w:t>
+      </w:r>
+    </w:p>
+    <w:p>
+      <w:pPr>
+        <w:rPr>
+          <w:lang w:val="en-US"/>
+        </w:rPr>
+      </w:pPr>
+      <w:r>
+        <w:rPr>
+          <w:lang w:val="en-US"/>
+        </w:rPr>
+        <w:t>“</w:t>
+      </w:r>
+      <w:r>
+        <w:rPr>
+          <w:lang w:val="en-US"/>
+        </w:rPr>
+        <w:t xml:space="preserve">count_ </w:t>
+      </w:r>
+      <w:r>
+        <w:rPr>
+          <w:lang w:val="en-US"/>
+        </w:rPr>
+        <w:t>register2” : 6857.1,</w:t>
+      </w:r>
+    </w:p>
+    <w:p>
+      <w:pPr>
+        <w:rPr>
+          <w:lang w:val="en-US"/>
+        </w:rPr>
+      </w:pPr>
+      <w:r>
+        <w:rPr>
+          <w:lang w:val="en-US"/>
+        </w:rPr>
+        <w:t>“</w:t>
+      </w:r>
+      <w:r>
+        <w:rPr>
+          <w:lang w:val="en-US"/>
+        </w:rPr>
+        <w:t xml:space="preserve">count_ </w:t>
+      </w:r>
+      <w:r>
+        <w:rPr>
+          <w:lang w:val="en-US"/>
+        </w:rPr>
+        <w:t>register3” : 4493.2,</w:t>
+      </w:r>
+    </w:p>
+    <w:p>
+      <w:pPr>
+        <w:rPr>
+          <w:lang w:val="en-US"/>
+        </w:rPr>
+      </w:pPr>
+      <w:r>
+        <w:rPr>
+          <w:lang w:val="en-US"/>
+        </w:rPr>
+        <w:t xml:space="preserve">"power_p1" : </w:t>
+      </w:r>
+      <w:r>
+        <w:rPr>
+          <w:lang w:val="en-US"/>
+        </w:rPr>
+        <w:t>669</w:t>
+      </w:r>
+      <w:r>
+        <w:rPr>
+          <w:lang w:val="en-US"/>
+        </w:rPr>
+        <w:t xml:space="preserve">, </w:t>
+      </w:r>
+    </w:p>
+    <w:p>
+      <w:pPr>
+        <w:rPr>
+          <w:lang w:val="en-US"/>
+        </w:rPr>
+      </w:pPr>
+      <w:r>
+        <w:rPr>
+          <w:lang w:val="en-US"/>
+        </w:rPr>
+        <w:t>"</w:t>
+      </w:r>
+      <w:r>
+        <w:rPr>
+          <w:lang w:val="en-US"/>
+        </w:rPr>
+        <w:t>power_p2</w:t>
+      </w:r>
+      <w:r>
+        <w:rPr>
+          <w:lang w:val="en-US"/>
+        </w:rPr>
+        <w:t xml:space="preserve">" : </w:t>
+      </w:r>
+      <w:r>
+        <w:rPr>
+          <w:lang w:val="en-US"/>
+        </w:rPr>
+        <w:t>2532</w:t>
+      </w:r>
+      <w:r>
+        <w:rPr>
+          <w:lang w:val="en-US"/>
+        </w:rPr>
+        <w:t xml:space="preserve">, </w:t>
+      </w:r>
+    </w:p>
+    <w:p>
+      <w:pPr>
+        <w:rPr>
+          <w:lang w:val="de-AT"/>
+        </w:rPr>
+      </w:pPr>
+      <w:r>
+        <w:rPr>
+          <w:lang w:val="de-AT"/>
+        </w:rPr>
+        <w:t xml:space="preserve">"power_p3" : 3708, </w:t>
+      </w:r>
+    </w:p>
+    <w:p>
+      <w:pPr>
+        <w:rPr>
+          <w:lang w:val="de-AT"/>
+        </w:rPr>
+      </w:pPr>
+      <w:r>
+        <w:rPr>
+          <w:lang w:val="de-AT"/>
+        </w:rPr>
+        <w:t xml:space="preserve">"voltage_u1" : 223, </w:t>
+      </w:r>
+    </w:p>
+    <w:p>
+      <w:pPr>
+        <w:rPr>
+          <w:lang w:val="de-AT"/>
+        </w:rPr>
+      </w:pPr>
+      <w:r>
+        <w:rPr>
+          <w:lang w:val="de-AT"/>
+        </w:rPr>
+        <w:t xml:space="preserve">"voltage_u2" : 211, </w:t>
+      </w:r>
+    </w:p>
+    <w:p>
+      <w:pPr>
+        <w:rPr>
+          <w:lang w:val="de-AT"/>
+        </w:rPr>
+      </w:pPr>
+      <w:r>
+        <w:rPr>
+          <w:lang w:val="de-AT"/>
+        </w:rPr>
+        <w:t>"voltage_u3" : 206,</w:t>
+      </w:r>
+    </w:p>
+    <w:p>
+      <w:pPr>
+        <w:rPr>
+          <w:lang w:val="en-US"/>
+        </w:rPr>
+      </w:pPr>
+      <w:r>
+        <w:rPr>
+          <w:lang w:val="en-US"/>
+        </w:rPr>
+        <w:t xml:space="preserve">" work_p1" : 3, </w:t>
+      </w:r>
+    </w:p>
+    <w:p>
+      <w:pPr>
+        <w:rPr>
+          <w:lang w:val="en-US"/>
+        </w:rPr>
+      </w:pPr>
+      <w:r>
+        <w:rPr>
+          <w:lang w:val="en-US"/>
+        </w:rPr>
+        <w:t>"</w:t>
+      </w:r>
+      <w:r>
+        <w:rPr>
+          <w:lang w:val="en-US"/>
+        </w:rPr>
         <w:t xml:space="preserve"> </w:t>
       </w:r>
-    </w:p>
-    <w:p>
-      <w:pPr>
-        <w:rPr>
-          <w:lang w:val="en-US"/>
-        </w:rPr>
-      </w:pPr>
-      <w:proofErr w:type="spellStart"/>
-      <w:r>
-        <w:rPr>
-          <w:rStyle w:val="IntensiveHervorhebung"/>
-          <w:lang w:val="en-US"/>
-        </w:rPr>
-        <w:t>Musterdatendatensatz</w:t>
-      </w:r>
-      <w:proofErr w:type="spellEnd"/>
-      <w:r>
-        <w:rPr>
-          <w:lang w:val="en-US"/>
-        </w:rPr>
-        <w:t xml:space="preserve"> „</w:t>
-      </w:r>
-      <w:proofErr w:type="spellStart"/>
-      <w:r>
-        <w:rPr>
-          <w:lang w:val="en-US"/>
-        </w:rPr>
-        <w:t>Meterdaten</w:t>
-      </w:r>
-      <w:proofErr w:type="spellEnd"/>
-      <w:r>
-        <w:rPr>
-          <w:lang w:val="en-US"/>
-        </w:rPr>
-        <w:t>“</w:t>
-      </w:r>
-    </w:p>
-    <w:p>
-      <w:pPr>
-        <w:rPr>
-          <w:lang w:val="en-US"/>
-        </w:rPr>
-      </w:pPr>
-      <w:r>
-        <w:rPr>
-          <w:lang w:val="en-US"/>
-        </w:rPr>
-        <w:lastRenderedPageBreak/>
-        <w:t xml:space="preserve">{ </w:t>
-      </w:r>
-    </w:p>
-    <w:p>
-      <w:pPr>
-        <w:rPr>
-          <w:lang w:val="en-US"/>
-        </w:rPr>
-      </w:pPr>
-      <w:r>
-        <w:rPr>
-          <w:lang w:val="en-US"/>
-        </w:rPr>
-        <w:t xml:space="preserve">"_id" : </w:t>
-      </w:r>
-      <w:proofErr w:type="spellStart"/>
-      <w:r>
-        <w:rPr>
-          <w:lang w:val="en-US"/>
-        </w:rPr>
-        <w:t>ObjectId</w:t>
-      </w:r>
-      <w:proofErr w:type="spellEnd"/>
-      <w:r>
-        <w:rPr>
-          <w:lang w:val="en-US"/>
-        </w:rPr>
-        <w:t xml:space="preserve">("58443ae4e649551c0d66ea7e"), </w:t>
+      <w:r>
+        <w:rPr>
+          <w:lang w:val="en-US"/>
+        </w:rPr>
+        <w:t>work_p</w:t>
+      </w:r>
+      <w:r>
+        <w:rPr>
+          <w:lang w:val="en-US"/>
+        </w:rPr>
+        <w:t xml:space="preserve">2" : 12, </w:t>
       </w:r>
     </w:p>
     <w:p>
@@ -913,167 +1316,17 @@
         </w:rPr>
         <w:t>"</w:t>
       </w:r>
-      <w:proofErr w:type="spellStart"/>
-      <w:r>
-        <w:rPr>
-          <w:lang w:val="en-US"/>
-        </w:rPr>
-        <w:t>meterId</w:t>
-      </w:r>
-      <w:proofErr w:type="spellEnd"/>
-      <w:r>
-        <w:rPr>
-          <w:lang w:val="en-US"/>
-        </w:rPr>
-        <w:t xml:space="preserve">" : "4568", </w:t>
-      </w:r>
-    </w:p>
-    <w:p>
-      <w:pPr>
-        <w:rPr>
-          <w:lang w:val="en-US"/>
-        </w:rPr>
-      </w:pPr>
-      <w:r>
-        <w:rPr>
-          <w:lang w:val="en-US"/>
-        </w:rPr>
-        <w:t xml:space="preserve">"timestamp" : </w:t>
-      </w:r>
-      <w:proofErr w:type="spellStart"/>
-      <w:r>
-        <w:rPr>
-          <w:lang w:val="en-US"/>
-        </w:rPr>
-        <w:t>NumberLong</w:t>
-      </w:r>
-      <w:proofErr w:type="spellEnd"/>
-      <w:r>
-        <w:rPr>
-          <w:lang w:val="en-US"/>
-        </w:rPr>
-        <w:t xml:space="preserve">("1480866531981"), </w:t>
-      </w:r>
-    </w:p>
-    <w:p>
-      <w:pPr>
-        <w:rPr>
-          <w:lang w:val="en-US"/>
-        </w:rPr>
-      </w:pPr>
-      <w:r>
-        <w:rPr>
-          <w:lang w:val="en-US"/>
-        </w:rPr>
-        <w:t>“</w:t>
-      </w:r>
-      <w:proofErr w:type="spellStart"/>
-      <w:r>
-        <w:rPr>
-          <w:lang w:val="en-US"/>
-        </w:rPr>
-        <w:t>count_total</w:t>
-      </w:r>
-      <w:proofErr w:type="spellEnd"/>
-      <w:r>
-        <w:rPr>
-          <w:lang w:val="en-US"/>
-        </w:rPr>
-        <w:t>” : 17890.5,</w:t>
-      </w:r>
-    </w:p>
-    <w:p>
-      <w:pPr>
-        <w:rPr>
-          <w:lang w:val="en-US"/>
-        </w:rPr>
-      </w:pPr>
-      <w:r>
-        <w:rPr>
-          <w:lang w:val="en-US"/>
-        </w:rPr>
-        <w:t>“</w:t>
-      </w:r>
-      <w:r>
-        <w:rPr>
-          <w:lang w:val="en-US"/>
-        </w:rPr>
-        <w:t xml:space="preserve">count_ </w:t>
-      </w:r>
-      <w:r>
-        <w:rPr>
-          <w:lang w:val="en-US"/>
-        </w:rPr>
-        <w:t>register1” : 6540.2,</w:t>
-      </w:r>
-    </w:p>
-    <w:p>
-      <w:pPr>
-        <w:rPr>
-          <w:lang w:val="en-US"/>
-        </w:rPr>
-      </w:pPr>
-      <w:r>
-        <w:rPr>
-          <w:lang w:val="en-US"/>
-        </w:rPr>
-        <w:t>“</w:t>
-      </w:r>
-      <w:r>
-        <w:rPr>
-          <w:lang w:val="en-US"/>
-        </w:rPr>
-        <w:t xml:space="preserve">count_ </w:t>
-      </w:r>
-      <w:r>
-        <w:rPr>
-          <w:lang w:val="en-US"/>
-        </w:rPr>
-        <w:t>register2” : 6857.1,</w:t>
-      </w:r>
-    </w:p>
-    <w:p>
-      <w:pPr>
-        <w:rPr>
-          <w:lang w:val="en-US"/>
-        </w:rPr>
-      </w:pPr>
-      <w:r>
-        <w:rPr>
-          <w:lang w:val="en-US"/>
-        </w:rPr>
-        <w:t>“</w:t>
-      </w:r>
-      <w:r>
-        <w:rPr>
-          <w:lang w:val="en-US"/>
-        </w:rPr>
-        <w:t xml:space="preserve">count_ </w:t>
-      </w:r>
-      <w:r>
-        <w:rPr>
-          <w:lang w:val="en-US"/>
-        </w:rPr>
-        <w:t>register3” : 4493.2,</w:t>
-      </w:r>
-    </w:p>
-    <w:p>
-      <w:pPr>
-        <w:rPr>
-          <w:lang w:val="en-US"/>
-        </w:rPr>
-      </w:pPr>
-      <w:r>
-        <w:rPr>
-          <w:lang w:val="en-US"/>
-        </w:rPr>
-        <w:t xml:space="preserve">"power_p1" : </w:t>
-      </w:r>
-      <w:r>
-        <w:rPr>
-          <w:lang w:val="en-US"/>
-        </w:rPr>
-        <w:t>669</w:t>
+      <w:r>
+        <w:rPr>
+          <w:lang w:val="en-US"/>
+        </w:rPr>
+        <w:t xml:space="preserve"> </w:t>
+      </w:r>
+      <w:r>
+        <w:rPr>
+          <w:lang w:val="en-US"/>
+        </w:rPr>
+        <w:t>work_p3" : 18</w:t>
       </w:r>
       <w:r>
         <w:rPr>
@@ -1085,69 +1338,6 @@
     <w:p>
       <w:pPr>
         <w:rPr>
-          <w:lang w:val="en-US"/>
-        </w:rPr>
-      </w:pPr>
-      <w:r>
-        <w:rPr>
-          <w:lang w:val="en-US"/>
-        </w:rPr>
-        <w:t>"</w:t>
-      </w:r>
-      <w:r>
-        <w:rPr>
-          <w:lang w:val="en-US"/>
-        </w:rPr>
-        <w:t>power_p2</w:t>
-      </w:r>
-      <w:r>
-        <w:rPr>
-          <w:lang w:val="en-US"/>
-        </w:rPr>
-        <w:t xml:space="preserve">" : </w:t>
-      </w:r>
-      <w:r>
-        <w:rPr>
-          <w:lang w:val="en-US"/>
-        </w:rPr>
-        <w:t>2532</w:t>
-      </w:r>
-      <w:r>
-        <w:rPr>
-          <w:lang w:val="en-US"/>
-        </w:rPr>
-        <w:t xml:space="preserve">, </w:t>
-      </w:r>
-    </w:p>
-    <w:p>
-      <w:pPr>
-        <w:rPr>
-          <w:lang w:val="en-US"/>
-        </w:rPr>
-      </w:pPr>
-      <w:r>
-        <w:rPr>
-          <w:lang w:val="en-US"/>
-        </w:rPr>
-        <w:t xml:space="preserve">"power_p3" : 3708, </w:t>
-      </w:r>
-    </w:p>
-    <w:p>
-      <w:pPr>
-        <w:rPr>
-          <w:lang w:val="en-US"/>
-        </w:rPr>
-      </w:pPr>
-      <w:r>
-        <w:rPr>
-          <w:lang w:val="en-US"/>
-        </w:rPr>
-        <w:t xml:space="preserve">"voltage_u1" : 223, </w:t>
-      </w:r>
-    </w:p>
-    <w:p>
-      <w:pPr>
-        <w:rPr>
           <w:lang w:val="de-AT"/>
         </w:rPr>
       </w:pPr>
@@ -1155,7 +1345,7 @@
         <w:rPr>
           <w:lang w:val="de-AT"/>
         </w:rPr>
-        <w:t xml:space="preserve">"voltage_u2" : 211, </w:t>
+        <w:t>"frequency" : 50.002</w:t>
       </w:r>
     </w:p>
     <w:p>
@@ -1168,137 +1358,12 @@
         <w:rPr>
           <w:lang w:val="de-AT"/>
         </w:rPr>
-        <w:t>"voltage_u3" : 206,</w:t>
-      </w:r>
-    </w:p>
-    <w:p>
-      <w:pPr>
-        <w:rPr>
-          <w:lang w:val="de-AT"/>
-        </w:rPr>
-      </w:pPr>
-      <w:r>
-        <w:rPr>
-          <w:lang w:val="de-AT"/>
-        </w:rPr>
-        <w:t xml:space="preserve">" work_p1" : 3, </w:t>
-      </w:r>
-    </w:p>
-    <w:p>
-      <w:pPr>
-        <w:rPr>
-          <w:lang w:val="en-US"/>
-        </w:rPr>
-      </w:pPr>
-      <w:r>
-        <w:rPr>
-          <w:lang w:val="en-US"/>
-        </w:rPr>
-        <w:t>"</w:t>
-      </w:r>
-      <w:r>
-        <w:rPr>
-          <w:lang w:val="en-US"/>
-        </w:rPr>
-        <w:t xml:space="preserve"> </w:t>
-      </w:r>
-      <w:r>
-        <w:rPr>
-          <w:lang w:val="en-US"/>
-        </w:rPr>
-        <w:t>work_p</w:t>
-      </w:r>
-      <w:r>
-        <w:rPr>
-          <w:lang w:val="en-US"/>
-        </w:rPr>
-        <w:t xml:space="preserve">2" : 12, </w:t>
-      </w:r>
-    </w:p>
-    <w:p>
-      <w:pPr>
-        <w:rPr>
-          <w:lang w:val="en-US"/>
-        </w:rPr>
-      </w:pPr>
-      <w:r>
-        <w:rPr>
-          <w:lang w:val="en-US"/>
-        </w:rPr>
-        <w:t>"</w:t>
-      </w:r>
-      <w:r>
-        <w:rPr>
-          <w:lang w:val="en-US"/>
-        </w:rPr>
-        <w:t xml:space="preserve"> </w:t>
-      </w:r>
-      <w:r>
-        <w:rPr>
-          <w:lang w:val="en-US"/>
-        </w:rPr>
-        <w:t>work_p3" : 18</w:t>
-      </w:r>
-      <w:r>
-        <w:rPr>
-          <w:lang w:val="en-US"/>
-        </w:rPr>
-        <w:t xml:space="preserve">, </w:t>
-      </w:r>
-    </w:p>
-    <w:p>
-      <w:pPr>
-        <w:rPr>
-          <w:lang w:val="en-US"/>
-        </w:rPr>
-      </w:pPr>
-      <w:r>
-        <w:rPr>
-          <w:lang w:val="en-US"/>
-        </w:rPr>
-        <w:t>"frequency" : 50.002</w:t>
-      </w:r>
-    </w:p>
-    <w:p>
-      <w:pPr>
-        <w:rPr>
-          <w:lang w:val="de-AT"/>
-        </w:rPr>
-      </w:pPr>
-      <w:r>
-        <w:rPr>
-          <w:lang w:val="de-AT"/>
-        </w:rPr>
         <w:t>}</w:t>
       </w:r>
     </w:p>
     <w:p>
       <w:r>
-        <w:t xml:space="preserve">Der Musterdatensatz ist noch mit dem DLMS/COSEM Objektmodell abzugleichen, und </w:t>
-      </w:r>
-      <w:proofErr w:type="spellStart"/>
-      <w:r>
-        <w:t>evtl</w:t>
-      </w:r>
-      <w:proofErr w:type="spellEnd"/>
-      <w:r>
-        <w:t xml:space="preserve"> zu erweitern (</w:t>
-      </w:r>
-      <w:proofErr w:type="spellStart"/>
-      <w:r>
-        <w:t>vgl</w:t>
-      </w:r>
-      <w:proofErr w:type="spellEnd"/>
-      <w:r>
-        <w:t xml:space="preserve"> </w:t>
-      </w:r>
-      <w:proofErr w:type="spellStart"/>
-      <w:r>
-        <w:t>BlueBook</w:t>
-      </w:r>
-      <w:proofErr w:type="spellEnd"/>
-      <w:r>
-        <w:t xml:space="preserve"> </w:t>
+        <w:t xml:space="preserve">Der Musterdatensatz ist noch mit dem DLMS/COSEM Objektmodell abzugleichen, und evtl zu erweitern (vgl BlueBook </w:t>
       </w:r>
       <w:r>
         <w:t>http://dlms.com/documents/Excerpt_BB12.pdf</w:t>
@@ -1707,11 +1772,9 @@
       <w:r>
         <w:t>„</w:t>
       </w:r>
-      <w:proofErr w:type="spellStart"/>
       <w:r>
         <w:t>Owner</w:t>
       </w:r>
-      <w:proofErr w:type="spellEnd"/>
       <w:r>
         <w:t>“</w:t>
       </w:r>
@@ -1719,15 +1782,7 @@
         <w:t>, als derjenige der Messdatenwerte in die Datenbank importi</w:t>
       </w:r>
       <w:r>
-        <w:t>ert, als Grundlage für die Rolle „</w:t>
-      </w:r>
-      <w:proofErr w:type="spellStart"/>
-      <w:r>
-        <w:t>Owner</w:t>
-      </w:r>
-      <w:proofErr w:type="spellEnd"/>
-      <w:r>
-        <w:t xml:space="preserve">“ um Zugriff in der höchsten (gespeicherten) Auflösung </w:t>
+        <w:t xml:space="preserve">ert, als Grundlage für die Rolle „Owner“ um Zugriff in der höchsten (gespeicherten) Auflösung </w:t>
       </w:r>
       <w:r>
         <w:t>zu erha</w:t>
@@ -1747,11 +1802,9 @@
       <w:r>
         <w:t>Relation „</w:t>
       </w:r>
-      <w:proofErr w:type="spellStart"/>
       <w:r>
         <w:t>owner</w:t>
       </w:r>
-      <w:proofErr w:type="spellEnd"/>
       <w:r>
         <w:t xml:space="preserve">“ abgebildet als </w:t>
       </w:r>
@@ -1759,15 +1812,7 @@
         <w:t>F</w:t>
       </w:r>
       <w:r>
-        <w:t xml:space="preserve">remdschlüssel zu </w:t>
-      </w:r>
-      <w:proofErr w:type="spellStart"/>
-      <w:r>
-        <w:t>meter_data</w:t>
-      </w:r>
-      <w:proofErr w:type="spellEnd"/>
-      <w:r>
-        <w:t>.</w:t>
+        <w:t>remdschlüssel zu meter_data.</w:t>
       </w:r>
     </w:p>
     <w:p>
@@ -1779,6 +1824,7 @@
         </w:numPr>
       </w:pPr>
       <w:r>
+        <w:lastRenderedPageBreak/>
         <w:t>Entität „Gruppe“ als Bündelung</w:t>
       </w:r>
       <w:r>
@@ -1796,18 +1842,8 @@
       <w:r>
         <w:t>Relation „Teil der Gruppe“: m</w:t>
       </w:r>
-      <w:bookmarkStart w:id="2" w:name="_GoBack"/>
-      <w:bookmarkEnd w:id="2"/>
-      <w:r>
-        <w:t>:n Beziehung zwischen „Gruppe“ und „</w:t>
-      </w:r>
-      <w:proofErr w:type="spellStart"/>
-      <w:r>
-        <w:t>meter_management</w:t>
-      </w:r>
-      <w:proofErr w:type="spellEnd"/>
-      <w:r>
-        <w:t>“</w:t>
+      <w:r>
+        <w:t>:n Beziehung zwischen „Gruppe“ und „meter_management“</w:t>
       </w:r>
     </w:p>
     <w:p/>
@@ -1821,31 +1857,7 @@
     </w:p>
     <w:p>
       <w:r>
-        <w:t>Zu „</w:t>
-      </w:r>
-      <w:proofErr w:type="spellStart"/>
-      <w:r>
-        <w:t>owner</w:t>
-      </w:r>
-      <w:proofErr w:type="spellEnd"/>
-      <w:r>
-        <w:t>“ könnte sich auf Grund der Anforderungen noch eine Änderung ergeben: abhängig vom Import der Messdaten kann diese Verbindung am „</w:t>
-      </w:r>
-      <w:proofErr w:type="spellStart"/>
-      <w:r>
-        <w:t>meter_management</w:t>
-      </w:r>
-      <w:proofErr w:type="spellEnd"/>
-      <w:r>
-        <w:t>“ besser aufgehoben sein, abhängig vom „Eigentümer“ der Messdaten: gehören die Messdaten demjenigen der sie in die Datenbank importiert (da er sie ja zweifellos besitzt) oder gehören sie dem Besitzer (</w:t>
-      </w:r>
-      <w:proofErr w:type="spellStart"/>
-      <w:r>
-        <w:t>customer</w:t>
-      </w:r>
-      <w:proofErr w:type="spellEnd"/>
-      <w:r>
-        <w:t>) des Smart Meter?</w:t>
+        <w:t>Zu „owner“ könnte sich auf Grund der Anforderungen noch eine Änderung ergeben: abhängig vom Import der Messdaten kann diese Verbindung am „meter_management“ besser aufgehoben sein, abhängig vom „Eigentümer“ der Messdaten: gehören die Messdaten demjenigen der sie in die Datenbank importiert (da er sie ja zweifellos besitzt) oder gehören sie dem Besitzer (customer) des Smart Meter?</w:t>
       </w:r>
       <w:r>
         <w:t xml:space="preserve"> -&gt; klären.</w:t>
@@ -1873,7 +1885,45 @@
         </w:numPr>
       </w:pPr>
       <w:r>
-        <w:t>Konsens für SQL oder NoSQL im Projektteam erreichen, wenn NoSQL evtl. Mongo DB, jeweilige nächste Schritte.</w:t>
+        <w:t xml:space="preserve">Konsens für SQL </w:t>
+      </w:r>
+      <w:r>
+        <w:t>erreichen.</w:t>
+      </w:r>
+    </w:p>
+    <w:p>
+      <w:pPr>
+        <w:pStyle w:val="Listenabsatz"/>
+        <w:numPr>
+          <w:ilvl w:val="0"/>
+          <w:numId w:val="6"/>
+        </w:numPr>
+      </w:pPr>
+      <w:r>
+        <w:t>Dat</w:t>
+      </w:r>
+      <w:r>
+        <w:t>enmodell entsprechend erweitern (zusätzliche Entitäten und Relationen, weitere Attribute bei meter_data).</w:t>
+      </w:r>
+      <w:bookmarkStart w:id="2" w:name="_GoBack"/>
+      <w:bookmarkEnd w:id="2"/>
+    </w:p>
+    <w:p>
+      <w:pPr>
+        <w:pStyle w:val="Listenabsatz"/>
+        <w:numPr>
+          <w:ilvl w:val="0"/>
+          <w:numId w:val="6"/>
+        </w:numPr>
+      </w:pPr>
+      <w:r>
+        <w:t xml:space="preserve">Datenbank installieren und </w:t>
+      </w:r>
+      <w:r>
+        <w:t xml:space="preserve">alle </w:t>
+      </w:r>
+      <w:r>
+        <w:t>Tabellen anlegen.</w:t>
       </w:r>
     </w:p>
     <w:sectPr>
@@ -2116,7 +2166,7 @@
   <w:abstractNum w:abstractNumId="2" w15:restartNumberingAfterBreak="0">
     <w:nsid w:val="27CC71CE"/>
     <w:multiLevelType w:val="hybridMultilevel"/>
-    <w:tmpl w:val="9278AC5A"/>
+    <w:tmpl w:val="E9B6A6A4"/>
     <w:lvl w:ilvl="0" w:tplc="0C070001">
       <w:start w:val="1"/>
       <w:numFmt w:val="bullet"/>

</xml_diff>